<commit_message>
fix: localization tables order and comments
</commit_message>
<xml_diff>
--- a/documento_avaliacao_vinhos.docx
+++ b/documento_avaliacao_vinhos.docx
@@ -3056,31 +3056,13 @@
         <w:t xml:space="preserve">o </w:t>
       </w:r>
       <w:r>
-        <w:t>vinhedo</w:t>
-      </w:r>
-      <w:r>
-        <w:t xml:space="preserve">, a </w:t>
-      </w:r>
-      <w:r>
-        <w:t>cidade (sub-região</w:t>
-      </w:r>
-      <w:r>
-        <w:t>), estado</w:t>
+        <w:t>vinhedo, a cidade (sub-região), estado</w:t>
       </w:r>
       <w:r>
         <w:t xml:space="preserve"> (região)</w:t>
       </w:r>
       <w:r>
-        <w:t>, pa</w:t>
-      </w:r>
-      <w:r>
-        <w:t>í</w:t>
-      </w:r>
-      <w:r>
-        <w:t>s</w:t>
-      </w:r>
-      <w:r>
-        <w:t>, fabricante, descrição do produto provida pelos avaliadores e uma nota também atribuída pelos usuários.</w:t>
+        <w:t>, país, fabricante, descrição do produto provida pelos avaliadores e uma nota também atribuída pelos usuários.</w:t>
       </w:r>
     </w:p>
     <w:p>
@@ -3415,7 +3397,7 @@
           </w:tcPr>
           <w:p>
             <w:r>
-              <w:t>INTEGER NOT NULL</w:t>
+              <w:t>INTEGER</w:t>
             </w:r>
           </w:p>
         </w:tc>
@@ -3567,7 +3549,7 @@
           </w:tcPr>
           <w:p>
             <w:r>
-              <w:t>INTEGER NOT NULL</w:t>
+              <w:t>INTEGER</w:t>
             </w:r>
           </w:p>
         </w:tc>
@@ -3579,11 +3561,14 @@
             <w:r>
               <w:t xml:space="preserve">FK referenciando tabela de </w:t>
             </w:r>
-            <w:proofErr w:type="spellStart"/>
-            <w:r>
-              <w:t>criticos</w:t>
-            </w:r>
-            <w:proofErr w:type="spellEnd"/>
+            <w:r>
+              <w:t>críticos,</w:t>
+            </w:r>
+          </w:p>
+          <w:p>
+            <w:r>
+              <w:t>NOT NULL</w:t>
+            </w:r>
           </w:p>
         </w:tc>
         <w:tc>
@@ -3619,7 +3604,7 @@
           </w:tcPr>
           <w:p>
             <w:r>
-              <w:t>INTEGER NOT NULL</w:t>
+              <w:t xml:space="preserve">INTEGER </w:t>
             </w:r>
           </w:p>
         </w:tc>
@@ -3631,11 +3616,14 @@
             <w:r>
               <w:t xml:space="preserve">FK referenciando tabela de </w:t>
             </w:r>
-            <w:proofErr w:type="spellStart"/>
-            <w:r>
-              <w:t>vinicolas</w:t>
-            </w:r>
-            <w:proofErr w:type="spellEnd"/>
+            <w:r>
+              <w:t>vinícolas,</w:t>
+            </w:r>
+          </w:p>
+          <w:p>
+            <w:r>
+              <w:t>NOT NULL</w:t>
+            </w:r>
           </w:p>
         </w:tc>
         <w:tc>
@@ -3807,7 +3795,7 @@
           </w:tcPr>
           <w:p>
             <w:r>
-              <w:t>INTEGER NOT NULL</w:t>
+              <w:t>INTEGER</w:t>
             </w:r>
           </w:p>
         </w:tc>
@@ -4106,7 +4094,7 @@
           </w:tcPr>
           <w:p>
             <w:r>
-              <w:t>INTEGER NOT NULL</w:t>
+              <w:t>INTEGER</w:t>
             </w:r>
           </w:p>
         </w:tc>
@@ -4334,7 +4322,7 @@
           </w:tcPr>
           <w:p>
             <w:r>
-              <w:t>INTEGER NOT NULL</w:t>
+              <w:t xml:space="preserve">INTEGER </w:t>
             </w:r>
           </w:p>
         </w:tc>
@@ -4378,7 +4366,6 @@
           <w:p>
             <w:proofErr w:type="spellStart"/>
             <w:r>
-              <w:lastRenderedPageBreak/>
               <w:t>fab_nome</w:t>
             </w:r>
             <w:proofErr w:type="spellEnd"/>
@@ -4445,6 +4432,7 @@
           <w:bCs/>
           <w:u w:val="single"/>
         </w:rPr>
+        <w:lastRenderedPageBreak/>
         <w:t xml:space="preserve">Tabela </w:t>
       </w:r>
       <w:proofErr w:type="spellStart"/>
@@ -4578,7 +4566,7 @@
           </w:tcPr>
           <w:p>
             <w:r>
-              <w:t>INTEGER NOT NULL</w:t>
+              <w:t>INTEGER</w:t>
             </w:r>
           </w:p>
         </w:tc>
@@ -4704,7 +4692,7 @@
           </w:tcPr>
           <w:p>
             <w:r>
-              <w:t>INTEGER NOT NULL</w:t>
+              <w:t xml:space="preserve">INTEGER </w:t>
             </w:r>
           </w:p>
         </w:tc>
@@ -4716,11 +4704,14 @@
             <w:r>
               <w:t xml:space="preserve">FK referenciando tabela de </w:t>
             </w:r>
-            <w:proofErr w:type="spellStart"/>
-            <w:r>
-              <w:t>regioes</w:t>
-            </w:r>
-            <w:proofErr w:type="spellEnd"/>
+            <w:r>
+              <w:t>regiões,</w:t>
+            </w:r>
+          </w:p>
+          <w:p>
+            <w:r>
+              <w:t>NOT NULL</w:t>
+            </w:r>
           </w:p>
         </w:tc>
         <w:tc>
@@ -4894,7 +4885,7 @@
           </w:tcPr>
           <w:p>
             <w:r>
-              <w:t>INTEGER NOT NULL</w:t>
+              <w:t xml:space="preserve">INTEGER </w:t>
             </w:r>
           </w:p>
         </w:tc>
@@ -5129,7 +5120,7 @@
           </w:tcPr>
           <w:p>
             <w:r>
-              <w:t>INTEGER NOT NULL</w:t>
+              <w:t xml:space="preserve">INTEGER </w:t>
             </w:r>
           </w:p>
         </w:tc>
@@ -5234,7 +5225,7 @@
           </w:tcPr>
           <w:p>
             <w:r>
-              <w:t>INTEGER NOT NULL</w:t>
+              <w:t xml:space="preserve">INTEGER </w:t>
             </w:r>
           </w:p>
         </w:tc>
@@ -5248,6 +5239,14 @@
             </w:r>
             <w:r>
               <w:t>.</w:t>
+            </w:r>
+            <w:r>
+              <w:t>,</w:t>
+            </w:r>
+          </w:p>
+          <w:p>
+            <w:r>
+              <w:t>NOT NULL</w:t>
             </w:r>
           </w:p>
         </w:tc>
@@ -5438,7 +5437,7 @@
           </w:tcPr>
           <w:p>
             <w:r>
-              <w:t>INTEGER NOT NULL</w:t>
+              <w:t xml:space="preserve">INTEGER </w:t>
             </w:r>
           </w:p>
         </w:tc>
@@ -5608,7 +5607,6 @@
                 <w:b/>
                 <w:bCs/>
               </w:rPr>
-              <w:lastRenderedPageBreak/>
               <w:t>Coluna</w:t>
             </w:r>
           </w:p>
@@ -5695,7 +5693,7 @@
           </w:tcPr>
           <w:p>
             <w:r>
-              <w:t>INTEGER NOT NULL</w:t>
+              <w:t xml:space="preserve">INTEGER </w:t>
             </w:r>
           </w:p>
         </w:tc>
@@ -5936,7 +5934,7 @@
           </w:tcPr>
           <w:p>
             <w:r>
-              <w:t>INTEGER NOT NULL</w:t>
+              <w:t xml:space="preserve">INTEGER </w:t>
             </w:r>
           </w:p>
         </w:tc>
@@ -6083,7 +6081,7 @@
           </w:tcPr>
           <w:p>
             <w:r>
-              <w:t>INTEGER NOT NULL</w:t>
+              <w:t xml:space="preserve">INTEGER </w:t>
             </w:r>
           </w:p>
           <w:p/>
@@ -6097,55 +6095,18 @@
               <w:spacing w:line="259" w:lineRule="auto"/>
             </w:pPr>
             <w:r>
-              <w:t>FK referenciando tabela de fabricantes</w:t>
-            </w:r>
-          </w:p>
-        </w:tc>
-        <w:tc>
-          <w:tcPr>
-            <w:tcW w:w="3112" w:type="dxa"/>
-          </w:tcPr>
-          <w:p>
-            <w:r>
-              <w:t>Esta coluna armazena o dado de id do fabricante</w:t>
-            </w:r>
-          </w:p>
-        </w:tc>
-      </w:tr>
-      <w:tr>
-        <w:tc>
-          <w:tcPr>
-            <w:tcW w:w="1129" w:type="dxa"/>
-          </w:tcPr>
-          <w:p>
-            <w:proofErr w:type="spellStart"/>
-            <w:r>
-              <w:t>vin_var_id</w:t>
-            </w:r>
-            <w:proofErr w:type="spellEnd"/>
-          </w:p>
-        </w:tc>
-        <w:tc>
-          <w:tcPr>
-            <w:tcW w:w="1701" w:type="dxa"/>
-          </w:tcPr>
-          <w:p>
-            <w:r>
-              <w:t>INTEGER NOT NULL</w:t>
-            </w:r>
-          </w:p>
-          <w:p/>
-        </w:tc>
-        <w:tc>
-          <w:tcPr>
-            <w:tcW w:w="2552" w:type="dxa"/>
-          </w:tcPr>
+              <w:t>FK referenciando tabela de fabricante</w:t>
+            </w:r>
+            <w:r>
+              <w:t>s,</w:t>
+            </w:r>
+          </w:p>
           <w:p>
             <w:pPr>
               <w:spacing w:line="259" w:lineRule="auto"/>
             </w:pPr>
             <w:r>
-              <w:t>FK referenciando tabela de variedades</w:t>
+              <w:t>NOT NULL</w:t>
             </w:r>
           </w:p>
         </w:tc>
@@ -6155,7 +6116,7 @@
           </w:tcPr>
           <w:p>
             <w:r>
-              <w:t>Esta coluna armazena o dado de id da variedade</w:t>
+              <w:t>Esta coluna armazena o dado de id do fabricante</w:t>
             </w:r>
           </w:p>
         </w:tc>
@@ -6168,7 +6129,7 @@
           <w:p>
             <w:proofErr w:type="spellStart"/>
             <w:r>
-              <w:t>vin_des_id</w:t>
+              <w:t>vin_var_id</w:t>
             </w:r>
             <w:proofErr w:type="spellEnd"/>
           </w:p>
@@ -6179,7 +6140,7 @@
           </w:tcPr>
           <w:p>
             <w:r>
-              <w:t>INTEGER NOT NULL</w:t>
+              <w:t xml:space="preserve">INTEGER </w:t>
             </w:r>
           </w:p>
           <w:p/>
@@ -6193,60 +6154,136 @@
               <w:spacing w:line="259" w:lineRule="auto"/>
             </w:pPr>
             <w:r>
-              <w:t xml:space="preserve">FK referenciando tabela de </w:t>
-            </w:r>
-            <w:proofErr w:type="spellStart"/>
-            <w:r>
-              <w:t>designiações</w:t>
-            </w:r>
-            <w:proofErr w:type="spellEnd"/>
-          </w:p>
-        </w:tc>
-        <w:tc>
-          <w:tcPr>
-            <w:tcW w:w="3112" w:type="dxa"/>
-          </w:tcPr>
-          <w:p>
-            <w:r>
-              <w:t>Esta coluna armazena o dado de id da designação</w:t>
-            </w:r>
-          </w:p>
-        </w:tc>
-      </w:tr>
-      <w:tr>
-        <w:tc>
-          <w:tcPr>
-            <w:tcW w:w="1129" w:type="dxa"/>
-          </w:tcPr>
-          <w:p>
-            <w:proofErr w:type="spellStart"/>
-            <w:r>
-              <w:t>vin_loc_id</w:t>
-            </w:r>
-            <w:proofErr w:type="spellEnd"/>
-          </w:p>
-        </w:tc>
-        <w:tc>
-          <w:tcPr>
-            <w:tcW w:w="1701" w:type="dxa"/>
-          </w:tcPr>
-          <w:p>
-            <w:r>
-              <w:t>INTEGER NOT NULL</w:t>
-            </w:r>
-          </w:p>
-          <w:p/>
-        </w:tc>
-        <w:tc>
-          <w:tcPr>
-            <w:tcW w:w="2552" w:type="dxa"/>
-          </w:tcPr>
+              <w:t>FK referenciando tabela de variedades</w:t>
+            </w:r>
+            <w:r>
+              <w:t>,</w:t>
+            </w:r>
+          </w:p>
           <w:p>
             <w:pPr>
               <w:spacing w:line="259" w:lineRule="auto"/>
             </w:pPr>
             <w:r>
+              <w:t>NOT NULL</w:t>
+            </w:r>
+          </w:p>
+        </w:tc>
+        <w:tc>
+          <w:tcPr>
+            <w:tcW w:w="3112" w:type="dxa"/>
+          </w:tcPr>
+          <w:p>
+            <w:r>
+              <w:t>Esta coluna armazena o dado de id da variedade</w:t>
+            </w:r>
+          </w:p>
+        </w:tc>
+      </w:tr>
+      <w:tr>
+        <w:tc>
+          <w:tcPr>
+            <w:tcW w:w="1129" w:type="dxa"/>
+          </w:tcPr>
+          <w:p>
+            <w:proofErr w:type="spellStart"/>
+            <w:r>
+              <w:t>vin_des_id</w:t>
+            </w:r>
+            <w:proofErr w:type="spellEnd"/>
+          </w:p>
+        </w:tc>
+        <w:tc>
+          <w:tcPr>
+            <w:tcW w:w="1701" w:type="dxa"/>
+          </w:tcPr>
+          <w:p>
+            <w:r>
+              <w:t xml:space="preserve">INTEGER </w:t>
+            </w:r>
+          </w:p>
+          <w:p/>
+        </w:tc>
+        <w:tc>
+          <w:tcPr>
+            <w:tcW w:w="2552" w:type="dxa"/>
+          </w:tcPr>
+          <w:p>
+            <w:pPr>
+              <w:spacing w:line="259" w:lineRule="auto"/>
+            </w:pPr>
+            <w:r>
+              <w:t xml:space="preserve">FK referenciando tabela de </w:t>
+            </w:r>
+            <w:r>
+              <w:t>designações,</w:t>
+            </w:r>
+          </w:p>
+          <w:p>
+            <w:pPr>
+              <w:spacing w:line="259" w:lineRule="auto"/>
+            </w:pPr>
+            <w:r>
+              <w:t>NOT NULL</w:t>
+            </w:r>
+          </w:p>
+        </w:tc>
+        <w:tc>
+          <w:tcPr>
+            <w:tcW w:w="3112" w:type="dxa"/>
+          </w:tcPr>
+          <w:p>
+            <w:r>
+              <w:t>Esta coluna armazena o dado de id da designação</w:t>
+            </w:r>
+          </w:p>
+        </w:tc>
+      </w:tr>
+      <w:tr>
+        <w:tc>
+          <w:tcPr>
+            <w:tcW w:w="1129" w:type="dxa"/>
+          </w:tcPr>
+          <w:p>
+            <w:proofErr w:type="spellStart"/>
+            <w:r>
+              <w:t>vin_loc_id</w:t>
+            </w:r>
+            <w:proofErr w:type="spellEnd"/>
+          </w:p>
+        </w:tc>
+        <w:tc>
+          <w:tcPr>
+            <w:tcW w:w="1701" w:type="dxa"/>
+          </w:tcPr>
+          <w:p>
+            <w:r>
+              <w:t>INTEGER</w:t>
+            </w:r>
+          </w:p>
+          <w:p/>
+        </w:tc>
+        <w:tc>
+          <w:tcPr>
+            <w:tcW w:w="2552" w:type="dxa"/>
+          </w:tcPr>
+          <w:p>
+            <w:pPr>
+              <w:spacing w:line="259" w:lineRule="auto"/>
+            </w:pPr>
+            <w:r>
               <w:t>FK referenciando tabela de localizações</w:t>
+            </w:r>
+            <w:r>
+              <w:t>,</w:t>
+            </w:r>
+          </w:p>
+          <w:p>
+            <w:pPr>
+              <w:spacing w:line="259" w:lineRule="auto"/>
+            </w:pPr>
+            <w:r>
+              <w:t>NOT NULL</w:t>
             </w:r>
           </w:p>
         </w:tc>
@@ -9431,21 +9468,15 @@
 </file>
 
 <file path=customXml/item1.xml><?xml version="1.0" encoding="utf-8"?>
-<p:properties xmlns:p="http://schemas.microsoft.com/office/2006/metadata/properties" xmlns:xsi="http://www.w3.org/2001/XMLSchema-instance" xmlns:pc="http://schemas.microsoft.com/office/infopath/2007/PartnerControls">
-  <documentManagement>
-    <TaxCatchAll xmlns="f9b859e3-9a08-4a28-ae4d-19a9e6b50002" xsi:nil="true"/>
-    <lcf76f155ced4ddcb4097134ff3c332f xmlns="880edc66-28d9-4af9-8980-a657e22bd7a9">
-      <Terms xmlns="http://schemas.microsoft.com/office/infopath/2007/PartnerControls"/>
-    </lcf76f155ced4ddcb4097134ff3c332f>
-  </documentManagement>
-</p:properties>
+<?mso-contentType ?>
+<FormTemplates xmlns="http://schemas.microsoft.com/sharepoint/v3/contenttype/forms">
+  <Display>DocumentLibraryForm</Display>
+  <Edit>DocumentLibraryForm</Edit>
+  <New>DocumentLibraryForm</New>
+</FormTemplates>
 </file>
 
 <file path=customXml/item2.xml><?xml version="1.0" encoding="utf-8"?>
-<b:Sources xmlns:b="http://schemas.openxmlformats.org/officeDocument/2006/bibliography" xmlns="http://schemas.openxmlformats.org/officeDocument/2006/bibliography" SelectedStyle="\APASixthEditionOfficeOnline.xsl" StyleName="APA" Version="6"/>
-</file>
-
-<file path=customXml/item3.xml><?xml version="1.0" encoding="utf-8"?>
 <ct:contentTypeSchema xmlns:ct="http://schemas.microsoft.com/office/2006/metadata/contentType" xmlns:ma="http://schemas.microsoft.com/office/2006/metadata/properties/metaAttributes" ct:_="" ma:_="" ma:contentTypeName="Documento" ma:contentTypeID="0x0101006FBD8D7BF30DBE4C8201BCFCABEBEC37" ma:contentTypeVersion="9" ma:contentTypeDescription="Crie um novo documento." ma:contentTypeScope="" ma:versionID="8b4f2dd4177d41127cf0e2b4ec5ca868">
   <xsd:schema xmlns:xsd="http://www.w3.org/2001/XMLSchema" xmlns:xs="http://www.w3.org/2001/XMLSchema" xmlns:p="http://schemas.microsoft.com/office/2006/metadata/properties" xmlns:ns2="880edc66-28d9-4af9-8980-a657e22bd7a9" xmlns:ns3="f9b859e3-9a08-4a28-ae4d-19a9e6b50002" targetNamespace="http://schemas.microsoft.com/office/2006/metadata/properties" ma:root="true" ma:fieldsID="085771fa64c66a2c2b2a41a325ad4743" ns2:_="" ns3:_="">
     <xsd:import namespace="880edc66-28d9-4af9-8980-a657e22bd7a9"/>
@@ -9622,35 +9653,30 @@
 </ct:contentTypeSchema>
 </file>
 
+<file path=customXml/item3.xml><?xml version="1.0" encoding="utf-8"?>
+<b:Sources xmlns:b="http://schemas.openxmlformats.org/officeDocument/2006/bibliography" xmlns="http://schemas.openxmlformats.org/officeDocument/2006/bibliography" SelectedStyle="\APASixthEditionOfficeOnline.xsl" StyleName="APA" Version="6"/>
+</file>
+
 <file path=customXml/item4.xml><?xml version="1.0" encoding="utf-8"?>
-<?mso-contentType ?>
-<FormTemplates xmlns="http://schemas.microsoft.com/sharepoint/v3/contenttype/forms">
-  <Display>DocumentLibraryForm</Display>
-  <Edit>DocumentLibraryForm</Edit>
-  <New>DocumentLibraryForm</New>
-</FormTemplates>
+<p:properties xmlns:p="http://schemas.microsoft.com/office/2006/metadata/properties" xmlns:xsi="http://www.w3.org/2001/XMLSchema-instance" xmlns:pc="http://schemas.microsoft.com/office/infopath/2007/PartnerControls">
+  <documentManagement>
+    <TaxCatchAll xmlns="f9b859e3-9a08-4a28-ae4d-19a9e6b50002" xsi:nil="true"/>
+    <lcf76f155ced4ddcb4097134ff3c332f xmlns="880edc66-28d9-4af9-8980-a657e22bd7a9">
+      <Terms xmlns="http://schemas.microsoft.com/office/infopath/2007/PartnerControls"/>
+    </lcf76f155ced4ddcb4097134ff3c332f>
+  </documentManagement>
+</p:properties>
 </file>
 
 <file path=customXml/itemProps1.xml><?xml version="1.0" encoding="utf-8"?>
-<ds:datastoreItem xmlns:ds="http://schemas.openxmlformats.org/officeDocument/2006/customXml" ds:itemID="{D8F1C659-DFA7-45DD-A9E2-1398466D1320}">
+<ds:datastoreItem xmlns:ds="http://schemas.openxmlformats.org/officeDocument/2006/customXml" ds:itemID="{3B4B2FBF-2F57-44CD-9522-C787A063AB28}">
   <ds:schemaRefs>
-    <ds:schemaRef ds:uri="http://schemas.microsoft.com/office/2006/metadata/properties"/>
-    <ds:schemaRef ds:uri="http://schemas.microsoft.com/office/infopath/2007/PartnerControls"/>
-    <ds:schemaRef ds:uri="f9b859e3-9a08-4a28-ae4d-19a9e6b50002"/>
-    <ds:schemaRef ds:uri="880edc66-28d9-4af9-8980-a657e22bd7a9"/>
+    <ds:schemaRef ds:uri="http://schemas.microsoft.com/sharepoint/v3/contenttype/forms"/>
   </ds:schemaRefs>
 </ds:datastoreItem>
 </file>
 
 <file path=customXml/itemProps2.xml><?xml version="1.0" encoding="utf-8"?>
-<ds:datastoreItem xmlns:ds="http://schemas.openxmlformats.org/officeDocument/2006/customXml" ds:itemID="{9A1EFFFF-B5C1-4169-8572-0F7024D52498}">
-  <ds:schemaRefs>
-    <ds:schemaRef ds:uri="http://schemas.openxmlformats.org/officeDocument/2006/bibliography"/>
-  </ds:schemaRefs>
-</ds:datastoreItem>
-</file>
-
-<file path=customXml/itemProps3.xml><?xml version="1.0" encoding="utf-8"?>
 <ds:datastoreItem xmlns:ds="http://schemas.openxmlformats.org/officeDocument/2006/customXml" ds:itemID="{315E556A-2BAE-4D41-A078-EA38A7A96B5B}">
   <ds:schemaRefs>
     <ds:schemaRef ds:uri="http://schemas.microsoft.com/office/2006/metadata/contentType"/>
@@ -9669,10 +9695,21 @@
 </ds:datastoreItem>
 </file>
 
+<file path=customXml/itemProps3.xml><?xml version="1.0" encoding="utf-8"?>
+<ds:datastoreItem xmlns:ds="http://schemas.openxmlformats.org/officeDocument/2006/customXml" ds:itemID="{9A1EFFFF-B5C1-4169-8572-0F7024D52498}">
+  <ds:schemaRefs>
+    <ds:schemaRef ds:uri="http://schemas.openxmlformats.org/officeDocument/2006/bibliography"/>
+  </ds:schemaRefs>
+</ds:datastoreItem>
+</file>
+
 <file path=customXml/itemProps4.xml><?xml version="1.0" encoding="utf-8"?>
-<ds:datastoreItem xmlns:ds="http://schemas.openxmlformats.org/officeDocument/2006/customXml" ds:itemID="{3B4B2FBF-2F57-44CD-9522-C787A063AB28}">
+<ds:datastoreItem xmlns:ds="http://schemas.openxmlformats.org/officeDocument/2006/customXml" ds:itemID="{D8F1C659-DFA7-45DD-A9E2-1398466D1320}">
   <ds:schemaRefs>
-    <ds:schemaRef ds:uri="http://schemas.microsoft.com/sharepoint/v3/contenttype/forms"/>
+    <ds:schemaRef ds:uri="http://schemas.microsoft.com/office/2006/metadata/properties"/>
+    <ds:schemaRef ds:uri="http://schemas.microsoft.com/office/infopath/2007/PartnerControls"/>
+    <ds:schemaRef ds:uri="f9b859e3-9a08-4a28-ae4d-19a9e6b50002"/>
+    <ds:schemaRef ds:uri="880edc66-28d9-4af9-8980-a657e22bd7a9"/>
   </ds:schemaRefs>
 </ds:datastoreItem>
 </file>
</xml_diff>

<commit_message>
feat: doc table sequences and triggers
</commit_message>
<xml_diff>
--- a/documento_avaliacao_vinhos.docx
+++ b/documento_avaliacao_vinhos.docx
@@ -6343,11 +6343,6 @@
         <w:t xml:space="preserve"> </w:t>
       </w:r>
     </w:p>
-    <w:p>
-      <w:r>
-        <w:t>&lt;&lt;Nesta seção, inserir a relação de todas as sequências e o nome de todos os gatilhos criados para resgatar o valor da sequência na inserção de dados.&gt;&gt;</w:t>
-      </w:r>
-    </w:p>
     <w:tbl>
       <w:tblPr>
         <w:tblStyle w:val="Tabelacomgrade"/>
@@ -6421,9 +6416,11 @@
             <w:tcW w:w="2831" w:type="dxa"/>
           </w:tcPr>
           <w:p>
-            <w:r>
-              <w:t>Tabela A</w:t>
-            </w:r>
+            <w:proofErr w:type="spellStart"/>
+            <w:r>
+              <w:t>avaliacoes</w:t>
+            </w:r>
+            <w:proofErr w:type="spellEnd"/>
           </w:p>
         </w:tc>
         <w:tc>
@@ -6433,7 +6430,7 @@
           <w:p>
             <w:proofErr w:type="spellStart"/>
             <w:r>
-              <w:t>Seq_tabA</w:t>
+              <w:t>seq_ava</w:t>
             </w:r>
             <w:proofErr w:type="spellEnd"/>
           </w:p>
@@ -6445,9 +6442,14 @@
           <w:p>
             <w:proofErr w:type="spellStart"/>
             <w:r>
-              <w:t>Tg_seq_tabA</w:t>
+              <w:t>tg_</w:t>
+            </w:r>
+            <w:proofErr w:type="gramStart"/>
+            <w:r>
+              <w:t>bi_ava</w:t>
             </w:r>
             <w:proofErr w:type="spellEnd"/>
+            <w:proofErr w:type="gramEnd"/>
           </w:p>
         </w:tc>
       </w:tr>
@@ -6457,9 +6459,11 @@
             <w:tcW w:w="2831" w:type="dxa"/>
           </w:tcPr>
           <w:p>
-            <w:r>
-              <w:t>Tabela B</w:t>
-            </w:r>
+            <w:proofErr w:type="spellStart"/>
+            <w:r>
+              <w:t>criticos</w:t>
+            </w:r>
+            <w:proofErr w:type="spellEnd"/>
           </w:p>
         </w:tc>
         <w:tc>
@@ -6469,7 +6473,7 @@
           <w:p>
             <w:proofErr w:type="spellStart"/>
             <w:r>
-              <w:t>Seq_tabB</w:t>
+              <w:t>seq_cri</w:t>
             </w:r>
             <w:proofErr w:type="spellEnd"/>
           </w:p>
@@ -6481,7 +6485,7 @@
           <w:p>
             <w:proofErr w:type="spellStart"/>
             <w:r>
-              <w:t>Tg_seq_tabB</w:t>
+              <w:t>tg_bi_cri</w:t>
             </w:r>
             <w:proofErr w:type="spellEnd"/>
           </w:p>
@@ -6493,9 +6497,11 @@
             <w:tcW w:w="2831" w:type="dxa"/>
           </w:tcPr>
           <w:p>
-            <w:r>
-              <w:t>Tabela C</w:t>
-            </w:r>
+            <w:proofErr w:type="spellStart"/>
+            <w:r>
+              <w:t>designacoes</w:t>
+            </w:r>
+            <w:proofErr w:type="spellEnd"/>
           </w:p>
         </w:tc>
         <w:tc>
@@ -6505,7 +6511,7 @@
           <w:p>
             <w:proofErr w:type="spellStart"/>
             <w:r>
-              <w:t>Seq_tabC</w:t>
+              <w:t>seq_des</w:t>
             </w:r>
             <w:proofErr w:type="spellEnd"/>
           </w:p>
@@ -6517,7 +6523,7 @@
           <w:p>
             <w:proofErr w:type="spellStart"/>
             <w:r>
-              <w:t>Tg_seq_tabC</w:t>
+              <w:t>tg_bi_des</w:t>
             </w:r>
             <w:proofErr w:type="spellEnd"/>
           </w:p>
@@ -6530,7 +6536,7 @@
           </w:tcPr>
           <w:p>
             <w:r>
-              <w:t>Tabela D</w:t>
+              <w:t>fabricantes</w:t>
             </w:r>
           </w:p>
         </w:tc>
@@ -6541,7 +6547,7 @@
           <w:p>
             <w:proofErr w:type="spellStart"/>
             <w:r>
-              <w:t>Seq_tabD</w:t>
+              <w:t>seq_fab</w:t>
             </w:r>
             <w:proofErr w:type="spellEnd"/>
           </w:p>
@@ -6553,7 +6559,7 @@
           <w:p>
             <w:proofErr w:type="spellStart"/>
             <w:r>
-              <w:t>Tg_seq_tabD</w:t>
+              <w:t>tg_bi_fab</w:t>
             </w:r>
             <w:proofErr w:type="spellEnd"/>
           </w:p>
@@ -6565,9 +6571,11 @@
             <w:tcW w:w="2831" w:type="dxa"/>
           </w:tcPr>
           <w:p>
-            <w:r>
-              <w:t>Tabela E</w:t>
-            </w:r>
+            <w:proofErr w:type="spellStart"/>
+            <w:r>
+              <w:t>paises</w:t>
+            </w:r>
+            <w:proofErr w:type="spellEnd"/>
           </w:p>
         </w:tc>
         <w:tc>
@@ -6577,7 +6585,7 @@
           <w:p>
             <w:proofErr w:type="spellStart"/>
             <w:r>
-              <w:t>Seq_tabE</w:t>
+              <w:t>seq_pai</w:t>
             </w:r>
             <w:proofErr w:type="spellEnd"/>
           </w:p>
@@ -6589,9 +6597,14 @@
           <w:p>
             <w:proofErr w:type="spellStart"/>
             <w:r>
-              <w:t>Tg_seq_tabE</w:t>
+              <w:t>tg_</w:t>
+            </w:r>
+            <w:proofErr w:type="gramStart"/>
+            <w:r>
+              <w:t>bi_pai</w:t>
             </w:r>
             <w:proofErr w:type="spellEnd"/>
+            <w:proofErr w:type="gramEnd"/>
           </w:p>
         </w:tc>
       </w:tr>
@@ -6601,9 +6614,11 @@
             <w:tcW w:w="2831" w:type="dxa"/>
           </w:tcPr>
           <w:p>
-            <w:r>
-              <w:t>Tabela F</w:t>
-            </w:r>
+            <w:proofErr w:type="spellStart"/>
+            <w:r>
+              <w:t>provincias</w:t>
+            </w:r>
+            <w:proofErr w:type="spellEnd"/>
           </w:p>
         </w:tc>
         <w:tc>
@@ -6613,9 +6628,14 @@
           <w:p>
             <w:proofErr w:type="spellStart"/>
             <w:r>
-              <w:t>Seq_tabF</w:t>
+              <w:t>seq_</w:t>
+            </w:r>
+            <w:proofErr w:type="gramStart"/>
+            <w:r>
+              <w:t>pro</w:t>
             </w:r>
             <w:proofErr w:type="spellEnd"/>
+            <w:proofErr w:type="gramEnd"/>
           </w:p>
         </w:tc>
         <w:tc>
@@ -6625,9 +6645,14 @@
           <w:p>
             <w:proofErr w:type="spellStart"/>
             <w:r>
-              <w:t>Tg_seq_tabF</w:t>
+              <w:t>tg_bi_</w:t>
+            </w:r>
+            <w:proofErr w:type="gramStart"/>
+            <w:r>
+              <w:t>pro</w:t>
             </w:r>
             <w:proofErr w:type="spellEnd"/>
+            <w:proofErr w:type="gramEnd"/>
           </w:p>
         </w:tc>
       </w:tr>
@@ -6637,9 +6662,11 @@
             <w:tcW w:w="2831" w:type="dxa"/>
           </w:tcPr>
           <w:p>
-            <w:r>
-              <w:t>Tabela G</w:t>
-            </w:r>
+            <w:proofErr w:type="spellStart"/>
+            <w:r>
+              <w:t>regioes</w:t>
+            </w:r>
+            <w:proofErr w:type="spellEnd"/>
           </w:p>
         </w:tc>
         <w:tc>
@@ -6649,7 +6676,7 @@
           <w:p>
             <w:proofErr w:type="spellStart"/>
             <w:r>
-              <w:t>Seq_tabG</w:t>
+              <w:t>seq_reg</w:t>
             </w:r>
             <w:proofErr w:type="spellEnd"/>
           </w:p>
@@ -6661,7 +6688,117 @@
           <w:p>
             <w:proofErr w:type="spellStart"/>
             <w:r>
-              <w:t>Tg_seq_tabG</w:t>
+              <w:t>tg_bi_reg</w:t>
+            </w:r>
+            <w:proofErr w:type="spellEnd"/>
+          </w:p>
+        </w:tc>
+      </w:tr>
+      <w:tr>
+        <w:tc>
+          <w:tcPr>
+            <w:tcW w:w="2831" w:type="dxa"/>
+          </w:tcPr>
+          <w:p>
+            <w:proofErr w:type="spellStart"/>
+            <w:r>
+              <w:t>subregioes</w:t>
+            </w:r>
+            <w:proofErr w:type="spellEnd"/>
+          </w:p>
+        </w:tc>
+        <w:tc>
+          <w:tcPr>
+            <w:tcW w:w="2831" w:type="dxa"/>
+          </w:tcPr>
+          <w:p>
+            <w:proofErr w:type="spellStart"/>
+            <w:r>
+              <w:t>seq_sub</w:t>
+            </w:r>
+            <w:proofErr w:type="spellEnd"/>
+          </w:p>
+        </w:tc>
+        <w:tc>
+          <w:tcPr>
+            <w:tcW w:w="2832" w:type="dxa"/>
+          </w:tcPr>
+          <w:p>
+            <w:proofErr w:type="spellStart"/>
+            <w:r>
+              <w:t>tg_bi_sub</w:t>
+            </w:r>
+            <w:proofErr w:type="spellEnd"/>
+          </w:p>
+        </w:tc>
+      </w:tr>
+      <w:tr>
+        <w:tc>
+          <w:tcPr>
+            <w:tcW w:w="2831" w:type="dxa"/>
+          </w:tcPr>
+          <w:p>
+            <w:r>
+              <w:t>variedades</w:t>
+            </w:r>
+          </w:p>
+        </w:tc>
+        <w:tc>
+          <w:tcPr>
+            <w:tcW w:w="2831" w:type="dxa"/>
+          </w:tcPr>
+          <w:p>
+            <w:proofErr w:type="spellStart"/>
+            <w:r>
+              <w:t>seq_var</w:t>
+            </w:r>
+            <w:proofErr w:type="spellEnd"/>
+          </w:p>
+        </w:tc>
+        <w:tc>
+          <w:tcPr>
+            <w:tcW w:w="2832" w:type="dxa"/>
+          </w:tcPr>
+          <w:p>
+            <w:proofErr w:type="spellStart"/>
+            <w:r>
+              <w:t>tg_bi_var</w:t>
+            </w:r>
+            <w:proofErr w:type="spellEnd"/>
+          </w:p>
+        </w:tc>
+      </w:tr>
+      <w:tr>
+        <w:tc>
+          <w:tcPr>
+            <w:tcW w:w="2831" w:type="dxa"/>
+          </w:tcPr>
+          <w:p>
+            <w:r>
+              <w:t>vinhos</w:t>
+            </w:r>
+          </w:p>
+        </w:tc>
+        <w:tc>
+          <w:tcPr>
+            <w:tcW w:w="2831" w:type="dxa"/>
+          </w:tcPr>
+          <w:p>
+            <w:proofErr w:type="spellStart"/>
+            <w:r>
+              <w:t>seq_vin</w:t>
+            </w:r>
+            <w:proofErr w:type="spellEnd"/>
+          </w:p>
+        </w:tc>
+        <w:tc>
+          <w:tcPr>
+            <w:tcW w:w="2832" w:type="dxa"/>
+          </w:tcPr>
+          <w:p>
+            <w:proofErr w:type="spellStart"/>
+            <w:r>
+              <w:t>tg_bi_vin</w:t>
             </w:r>
             <w:proofErr w:type="spellEnd"/>
           </w:p>
@@ -9468,15 +9605,21 @@
 </file>
 
 <file path=customXml/item1.xml><?xml version="1.0" encoding="utf-8"?>
-<?mso-contentType ?>
-<FormTemplates xmlns="http://schemas.microsoft.com/sharepoint/v3/contenttype/forms">
-  <Display>DocumentLibraryForm</Display>
-  <Edit>DocumentLibraryForm</Edit>
-  <New>DocumentLibraryForm</New>
-</FormTemplates>
+<p:properties xmlns:p="http://schemas.microsoft.com/office/2006/metadata/properties" xmlns:xsi="http://www.w3.org/2001/XMLSchema-instance" xmlns:pc="http://schemas.microsoft.com/office/infopath/2007/PartnerControls">
+  <documentManagement>
+    <TaxCatchAll xmlns="f9b859e3-9a08-4a28-ae4d-19a9e6b50002" xsi:nil="true"/>
+    <lcf76f155ced4ddcb4097134ff3c332f xmlns="880edc66-28d9-4af9-8980-a657e22bd7a9">
+      <Terms xmlns="http://schemas.microsoft.com/office/infopath/2007/PartnerControls"/>
+    </lcf76f155ced4ddcb4097134ff3c332f>
+  </documentManagement>
+</p:properties>
 </file>
 
 <file path=customXml/item2.xml><?xml version="1.0" encoding="utf-8"?>
+<b:Sources xmlns:b="http://schemas.openxmlformats.org/officeDocument/2006/bibliography" xmlns="http://schemas.openxmlformats.org/officeDocument/2006/bibliography" SelectedStyle="\APASixthEditionOfficeOnline.xsl" StyleName="APA" Version="6"/>
+</file>
+
+<file path=customXml/item3.xml><?xml version="1.0" encoding="utf-8"?>
 <ct:contentTypeSchema xmlns:ct="http://schemas.microsoft.com/office/2006/metadata/contentType" xmlns:ma="http://schemas.microsoft.com/office/2006/metadata/properties/metaAttributes" ct:_="" ma:_="" ma:contentTypeName="Documento" ma:contentTypeID="0x0101006FBD8D7BF30DBE4C8201BCFCABEBEC37" ma:contentTypeVersion="9" ma:contentTypeDescription="Crie um novo documento." ma:contentTypeScope="" ma:versionID="8b4f2dd4177d41127cf0e2b4ec5ca868">
   <xsd:schema xmlns:xsd="http://www.w3.org/2001/XMLSchema" xmlns:xs="http://www.w3.org/2001/XMLSchema" xmlns:p="http://schemas.microsoft.com/office/2006/metadata/properties" xmlns:ns2="880edc66-28d9-4af9-8980-a657e22bd7a9" xmlns:ns3="f9b859e3-9a08-4a28-ae4d-19a9e6b50002" targetNamespace="http://schemas.microsoft.com/office/2006/metadata/properties" ma:root="true" ma:fieldsID="085771fa64c66a2c2b2a41a325ad4743" ns2:_="" ns3:_="">
     <xsd:import namespace="880edc66-28d9-4af9-8980-a657e22bd7a9"/>
@@ -9653,30 +9796,35 @@
 </ct:contentTypeSchema>
 </file>
 
-<file path=customXml/item3.xml><?xml version="1.0" encoding="utf-8"?>
-<b:Sources xmlns:b="http://schemas.openxmlformats.org/officeDocument/2006/bibliography" xmlns="http://schemas.openxmlformats.org/officeDocument/2006/bibliography" SelectedStyle="\APASixthEditionOfficeOnline.xsl" StyleName="APA" Version="6"/>
-</file>
-
 <file path=customXml/item4.xml><?xml version="1.0" encoding="utf-8"?>
-<p:properties xmlns:p="http://schemas.microsoft.com/office/2006/metadata/properties" xmlns:xsi="http://www.w3.org/2001/XMLSchema-instance" xmlns:pc="http://schemas.microsoft.com/office/infopath/2007/PartnerControls">
-  <documentManagement>
-    <TaxCatchAll xmlns="f9b859e3-9a08-4a28-ae4d-19a9e6b50002" xsi:nil="true"/>
-    <lcf76f155ced4ddcb4097134ff3c332f xmlns="880edc66-28d9-4af9-8980-a657e22bd7a9">
-      <Terms xmlns="http://schemas.microsoft.com/office/infopath/2007/PartnerControls"/>
-    </lcf76f155ced4ddcb4097134ff3c332f>
-  </documentManagement>
-</p:properties>
+<?mso-contentType ?>
+<FormTemplates xmlns="http://schemas.microsoft.com/sharepoint/v3/contenttype/forms">
+  <Display>DocumentLibraryForm</Display>
+  <Edit>DocumentLibraryForm</Edit>
+  <New>DocumentLibraryForm</New>
+</FormTemplates>
 </file>
 
 <file path=customXml/itemProps1.xml><?xml version="1.0" encoding="utf-8"?>
-<ds:datastoreItem xmlns:ds="http://schemas.openxmlformats.org/officeDocument/2006/customXml" ds:itemID="{3B4B2FBF-2F57-44CD-9522-C787A063AB28}">
+<ds:datastoreItem xmlns:ds="http://schemas.openxmlformats.org/officeDocument/2006/customXml" ds:itemID="{D8F1C659-DFA7-45DD-A9E2-1398466D1320}">
   <ds:schemaRefs>
-    <ds:schemaRef ds:uri="http://schemas.microsoft.com/sharepoint/v3/contenttype/forms"/>
+    <ds:schemaRef ds:uri="http://schemas.microsoft.com/office/2006/metadata/properties"/>
+    <ds:schemaRef ds:uri="http://schemas.microsoft.com/office/infopath/2007/PartnerControls"/>
+    <ds:schemaRef ds:uri="f9b859e3-9a08-4a28-ae4d-19a9e6b50002"/>
+    <ds:schemaRef ds:uri="880edc66-28d9-4af9-8980-a657e22bd7a9"/>
   </ds:schemaRefs>
 </ds:datastoreItem>
 </file>
 
 <file path=customXml/itemProps2.xml><?xml version="1.0" encoding="utf-8"?>
+<ds:datastoreItem xmlns:ds="http://schemas.openxmlformats.org/officeDocument/2006/customXml" ds:itemID="{9A1EFFFF-B5C1-4169-8572-0F7024D52498}">
+  <ds:schemaRefs>
+    <ds:schemaRef ds:uri="http://schemas.openxmlformats.org/officeDocument/2006/bibliography"/>
+  </ds:schemaRefs>
+</ds:datastoreItem>
+</file>
+
+<file path=customXml/itemProps3.xml><?xml version="1.0" encoding="utf-8"?>
 <ds:datastoreItem xmlns:ds="http://schemas.openxmlformats.org/officeDocument/2006/customXml" ds:itemID="{315E556A-2BAE-4D41-A078-EA38A7A96B5B}">
   <ds:schemaRefs>
     <ds:schemaRef ds:uri="http://schemas.microsoft.com/office/2006/metadata/contentType"/>
@@ -9695,21 +9843,10 @@
 </ds:datastoreItem>
 </file>
 
-<file path=customXml/itemProps3.xml><?xml version="1.0" encoding="utf-8"?>
-<ds:datastoreItem xmlns:ds="http://schemas.openxmlformats.org/officeDocument/2006/customXml" ds:itemID="{9A1EFFFF-B5C1-4169-8572-0F7024D52498}">
+<file path=customXml/itemProps4.xml><?xml version="1.0" encoding="utf-8"?>
+<ds:datastoreItem xmlns:ds="http://schemas.openxmlformats.org/officeDocument/2006/customXml" ds:itemID="{3B4B2FBF-2F57-44CD-9522-C787A063AB28}">
   <ds:schemaRefs>
-    <ds:schemaRef ds:uri="http://schemas.openxmlformats.org/officeDocument/2006/bibliography"/>
-  </ds:schemaRefs>
-</ds:datastoreItem>
-</file>
-
-<file path=customXml/itemProps4.xml><?xml version="1.0" encoding="utf-8"?>
-<ds:datastoreItem xmlns:ds="http://schemas.openxmlformats.org/officeDocument/2006/customXml" ds:itemID="{D8F1C659-DFA7-45DD-A9E2-1398466D1320}">
-  <ds:schemaRefs>
-    <ds:schemaRef ds:uri="http://schemas.microsoft.com/office/2006/metadata/properties"/>
-    <ds:schemaRef ds:uri="http://schemas.microsoft.com/office/infopath/2007/PartnerControls"/>
-    <ds:schemaRef ds:uri="f9b859e3-9a08-4a28-ae4d-19a9e6b50002"/>
-    <ds:schemaRef ds:uri="880edc66-28d9-4af9-8980-a657e22bd7a9"/>
+    <ds:schemaRef ds:uri="http://schemas.microsoft.com/sharepoint/v3/contenttype/forms"/>
   </ds:schemaRefs>
 </ds:datastoreItem>
 </file>
</xml_diff>

<commit_message>
fix: relational and logical models
</commit_message>
<xml_diff>
--- a/documento_avaliacao_vinhos.docx
+++ b/documento_avaliacao_vinhos.docx
@@ -3084,6 +3084,7 @@
           <w:ilvl w:val="0"/>
           <w:numId w:val="5"/>
         </w:numPr>
+        <w:jc w:val="center"/>
       </w:pPr>
       <w:bookmarkStart w:id="1" w:name="_Toc63717610"/>
       <w:r>
@@ -3094,17 +3095,15 @@
         <w:t xml:space="preserve"> Transacional</w:t>
       </w:r>
       <w:bookmarkEnd w:id="1"/>
-    </w:p>
-    <w:p>
       <w:r>
         <w:rPr>
           <w:noProof/>
         </w:rPr>
         <w:drawing>
-          <wp:inline distT="0" distB="0" distL="0" distR="0" wp14:anchorId="5AFE6023" wp14:editId="4134430B">
-            <wp:extent cx="8212364" cy="3346852"/>
-            <wp:effectExtent l="0" t="5715" r="0" b="0"/>
-            <wp:docPr id="1" name="Imagem 1"/>
+          <wp:inline distT="0" distB="0" distL="0" distR="0" wp14:anchorId="5CFED789" wp14:editId="23C0E7DE">
+            <wp:extent cx="8293594" cy="4766087"/>
+            <wp:effectExtent l="0" t="7938" r="4763" b="4762"/>
+            <wp:docPr id="3" name="Imagem 3" descr="Diagrama&#10;&#10;Descrição gerada automaticamente"/>
             <wp:cNvGraphicFramePr>
               <a:graphicFrameLocks xmlns:a="http://schemas.openxmlformats.org/drawingml/2006/main" noChangeAspect="1"/>
             </wp:cNvGraphicFramePr>
@@ -3112,7 +3111,7 @@
               <a:graphicData uri="http://schemas.openxmlformats.org/drawingml/2006/picture">
                 <pic:pic xmlns:pic="http://schemas.openxmlformats.org/drawingml/2006/picture">
                   <pic:nvPicPr>
-                    <pic:cNvPr id="0" name="Picture 3"/>
+                    <pic:cNvPr id="3" name="Imagem 3" descr="Diagrama&#10;&#10;Descrição gerada automaticamente"/>
                     <pic:cNvPicPr>
                       <a:picLocks noChangeAspect="1" noChangeArrowheads="1"/>
                     </pic:cNvPicPr>
@@ -3133,7 +3132,7 @@
                   <pic:spPr bwMode="auto">
                     <a:xfrm rot="5400000">
                       <a:off x="0" y="0"/>
-                      <a:ext cx="8234693" cy="3355952"/>
+                      <a:ext cx="8296354" cy="4767673"/>
                     </a:xfrm>
                     <a:prstGeom prst="rect">
                       <a:avLst/>
@@ -3149,6 +3148,8 @@
           </wp:inline>
         </w:drawing>
       </w:r>
+    </w:p>
+    <w:p>
       <w:r>
         <w:br w:type="page"/>
       </w:r>
@@ -3172,15 +3173,18 @@
       <w:bookmarkEnd w:id="2"/>
     </w:p>
     <w:p>
+      <w:pPr>
+        <w:jc w:val="center"/>
+      </w:pPr>
       <w:r>
         <w:rPr>
           <w:noProof/>
         </w:rPr>
         <w:drawing>
-          <wp:inline distT="0" distB="0" distL="0" distR="0" wp14:anchorId="6CCD8540" wp14:editId="79BF5586">
-            <wp:extent cx="8022101" cy="3259864"/>
-            <wp:effectExtent l="0" t="0" r="0" b="0"/>
-            <wp:docPr id="2" name="Imagem 2"/>
+          <wp:inline distT="0" distB="0" distL="0" distR="0" wp14:anchorId="27FDC4BC" wp14:editId="33244357">
+            <wp:extent cx="8310111" cy="4809626"/>
+            <wp:effectExtent l="0" t="2540" r="0" b="0"/>
+            <wp:docPr id="4" name="Imagem 4" descr="Diagrama&#10;&#10;Descrição gerada automaticamente"/>
             <wp:cNvGraphicFramePr>
               <a:graphicFrameLocks xmlns:a="http://schemas.openxmlformats.org/drawingml/2006/main" noChangeAspect="1"/>
             </wp:cNvGraphicFramePr>
@@ -3188,7 +3192,7 @@
               <a:graphicData uri="http://schemas.openxmlformats.org/drawingml/2006/picture">
                 <pic:pic xmlns:pic="http://schemas.openxmlformats.org/drawingml/2006/picture">
                   <pic:nvPicPr>
-                    <pic:cNvPr id="0" name="Picture 4"/>
+                    <pic:cNvPr id="4" name="Imagem 4" descr="Diagrama&#10;&#10;Descrição gerada automaticamente"/>
                     <pic:cNvPicPr>
                       <a:picLocks noChangeAspect="1" noChangeArrowheads="1"/>
                     </pic:cNvPicPr>
@@ -3209,7 +3213,7 @@
                   <pic:spPr bwMode="auto">
                     <a:xfrm rot="5400000">
                       <a:off x="0" y="0"/>
-                      <a:ext cx="8031161" cy="3263545"/>
+                      <a:ext cx="8317766" cy="4814057"/>
                     </a:xfrm>
                     <a:prstGeom prst="rect">
                       <a:avLst/>
@@ -4435,16 +4439,14 @@
         <w:lastRenderedPageBreak/>
         <w:t xml:space="preserve">Tabela </w:t>
       </w:r>
-      <w:proofErr w:type="spellStart"/>
       <w:r>
         <w:rPr>
           <w:b/>
           <w:bCs/>
           <w:u w:val="single"/>
         </w:rPr>
-        <w:t>localizacoes</w:t>
-      </w:r>
-      <w:proofErr w:type="spellEnd"/>
+        <w:t>Províncias</w:t>
+      </w:r>
       <w:r>
         <w:rPr>
           <w:b/>
@@ -4456,7 +4458,13 @@
     </w:p>
     <w:p>
       <w:r>
-        <w:t>Esta tabela armazena dados referentes à localização do fabricante.</w:t>
+        <w:t xml:space="preserve">Esta tabela armazena dados referentes à </w:t>
+      </w:r>
+      <w:r>
+        <w:t>província/estado</w:t>
+      </w:r>
+      <w:r>
+        <w:t xml:space="preserve"> do fabricante.</w:t>
       </w:r>
     </w:p>
     <w:tbl>
@@ -9605,21 +9613,15 @@
 </file>
 
 <file path=customXml/item1.xml><?xml version="1.0" encoding="utf-8"?>
-<p:properties xmlns:p="http://schemas.microsoft.com/office/2006/metadata/properties" xmlns:xsi="http://www.w3.org/2001/XMLSchema-instance" xmlns:pc="http://schemas.microsoft.com/office/infopath/2007/PartnerControls">
-  <documentManagement>
-    <TaxCatchAll xmlns="f9b859e3-9a08-4a28-ae4d-19a9e6b50002" xsi:nil="true"/>
-    <lcf76f155ced4ddcb4097134ff3c332f xmlns="880edc66-28d9-4af9-8980-a657e22bd7a9">
-      <Terms xmlns="http://schemas.microsoft.com/office/infopath/2007/PartnerControls"/>
-    </lcf76f155ced4ddcb4097134ff3c332f>
-  </documentManagement>
-</p:properties>
+<?mso-contentType ?>
+<FormTemplates xmlns="http://schemas.microsoft.com/sharepoint/v3/contenttype/forms">
+  <Display>DocumentLibraryForm</Display>
+  <Edit>DocumentLibraryForm</Edit>
+  <New>DocumentLibraryForm</New>
+</FormTemplates>
 </file>
 
 <file path=customXml/item2.xml><?xml version="1.0" encoding="utf-8"?>
-<b:Sources xmlns:b="http://schemas.openxmlformats.org/officeDocument/2006/bibliography" xmlns="http://schemas.openxmlformats.org/officeDocument/2006/bibliography" SelectedStyle="\APASixthEditionOfficeOnline.xsl" StyleName="APA" Version="6"/>
-</file>
-
-<file path=customXml/item3.xml><?xml version="1.0" encoding="utf-8"?>
 <ct:contentTypeSchema xmlns:ct="http://schemas.microsoft.com/office/2006/metadata/contentType" xmlns:ma="http://schemas.microsoft.com/office/2006/metadata/properties/metaAttributes" ct:_="" ma:_="" ma:contentTypeName="Documento" ma:contentTypeID="0x0101006FBD8D7BF30DBE4C8201BCFCABEBEC37" ma:contentTypeVersion="9" ma:contentTypeDescription="Crie um novo documento." ma:contentTypeScope="" ma:versionID="8b4f2dd4177d41127cf0e2b4ec5ca868">
   <xsd:schema xmlns:xsd="http://www.w3.org/2001/XMLSchema" xmlns:xs="http://www.w3.org/2001/XMLSchema" xmlns:p="http://schemas.microsoft.com/office/2006/metadata/properties" xmlns:ns2="880edc66-28d9-4af9-8980-a657e22bd7a9" xmlns:ns3="f9b859e3-9a08-4a28-ae4d-19a9e6b50002" targetNamespace="http://schemas.microsoft.com/office/2006/metadata/properties" ma:root="true" ma:fieldsID="085771fa64c66a2c2b2a41a325ad4743" ns2:_="" ns3:_="">
     <xsd:import namespace="880edc66-28d9-4af9-8980-a657e22bd7a9"/>
@@ -9796,35 +9798,30 @@
 </ct:contentTypeSchema>
 </file>
 
+<file path=customXml/item3.xml><?xml version="1.0" encoding="utf-8"?>
+<b:Sources xmlns:b="http://schemas.openxmlformats.org/officeDocument/2006/bibliography" xmlns="http://schemas.openxmlformats.org/officeDocument/2006/bibliography" SelectedStyle="\APASixthEditionOfficeOnline.xsl" StyleName="APA" Version="6"/>
+</file>
+
 <file path=customXml/item4.xml><?xml version="1.0" encoding="utf-8"?>
-<?mso-contentType ?>
-<FormTemplates xmlns="http://schemas.microsoft.com/sharepoint/v3/contenttype/forms">
-  <Display>DocumentLibraryForm</Display>
-  <Edit>DocumentLibraryForm</Edit>
-  <New>DocumentLibraryForm</New>
-</FormTemplates>
+<p:properties xmlns:p="http://schemas.microsoft.com/office/2006/metadata/properties" xmlns:xsi="http://www.w3.org/2001/XMLSchema-instance" xmlns:pc="http://schemas.microsoft.com/office/infopath/2007/PartnerControls">
+  <documentManagement>
+    <TaxCatchAll xmlns="f9b859e3-9a08-4a28-ae4d-19a9e6b50002" xsi:nil="true"/>
+    <lcf76f155ced4ddcb4097134ff3c332f xmlns="880edc66-28d9-4af9-8980-a657e22bd7a9">
+      <Terms xmlns="http://schemas.microsoft.com/office/infopath/2007/PartnerControls"/>
+    </lcf76f155ced4ddcb4097134ff3c332f>
+  </documentManagement>
+</p:properties>
 </file>
 
 <file path=customXml/itemProps1.xml><?xml version="1.0" encoding="utf-8"?>
-<ds:datastoreItem xmlns:ds="http://schemas.openxmlformats.org/officeDocument/2006/customXml" ds:itemID="{D8F1C659-DFA7-45DD-A9E2-1398466D1320}">
+<ds:datastoreItem xmlns:ds="http://schemas.openxmlformats.org/officeDocument/2006/customXml" ds:itemID="{3B4B2FBF-2F57-44CD-9522-C787A063AB28}">
   <ds:schemaRefs>
-    <ds:schemaRef ds:uri="http://schemas.microsoft.com/office/2006/metadata/properties"/>
-    <ds:schemaRef ds:uri="http://schemas.microsoft.com/office/infopath/2007/PartnerControls"/>
-    <ds:schemaRef ds:uri="f9b859e3-9a08-4a28-ae4d-19a9e6b50002"/>
-    <ds:schemaRef ds:uri="880edc66-28d9-4af9-8980-a657e22bd7a9"/>
+    <ds:schemaRef ds:uri="http://schemas.microsoft.com/sharepoint/v3/contenttype/forms"/>
   </ds:schemaRefs>
 </ds:datastoreItem>
 </file>
 
 <file path=customXml/itemProps2.xml><?xml version="1.0" encoding="utf-8"?>
-<ds:datastoreItem xmlns:ds="http://schemas.openxmlformats.org/officeDocument/2006/customXml" ds:itemID="{9A1EFFFF-B5C1-4169-8572-0F7024D52498}">
-  <ds:schemaRefs>
-    <ds:schemaRef ds:uri="http://schemas.openxmlformats.org/officeDocument/2006/bibliography"/>
-  </ds:schemaRefs>
-</ds:datastoreItem>
-</file>
-
-<file path=customXml/itemProps3.xml><?xml version="1.0" encoding="utf-8"?>
 <ds:datastoreItem xmlns:ds="http://schemas.openxmlformats.org/officeDocument/2006/customXml" ds:itemID="{315E556A-2BAE-4D41-A078-EA38A7A96B5B}">
   <ds:schemaRefs>
     <ds:schemaRef ds:uri="http://schemas.microsoft.com/office/2006/metadata/contentType"/>
@@ -9843,10 +9840,21 @@
 </ds:datastoreItem>
 </file>
 
+<file path=customXml/itemProps3.xml><?xml version="1.0" encoding="utf-8"?>
+<ds:datastoreItem xmlns:ds="http://schemas.openxmlformats.org/officeDocument/2006/customXml" ds:itemID="{9A1EFFFF-B5C1-4169-8572-0F7024D52498}">
+  <ds:schemaRefs>
+    <ds:schemaRef ds:uri="http://schemas.openxmlformats.org/officeDocument/2006/bibliography"/>
+  </ds:schemaRefs>
+</ds:datastoreItem>
+</file>
+
 <file path=customXml/itemProps4.xml><?xml version="1.0" encoding="utf-8"?>
-<ds:datastoreItem xmlns:ds="http://schemas.openxmlformats.org/officeDocument/2006/customXml" ds:itemID="{3B4B2FBF-2F57-44CD-9522-C787A063AB28}">
+<ds:datastoreItem xmlns:ds="http://schemas.openxmlformats.org/officeDocument/2006/customXml" ds:itemID="{D8F1C659-DFA7-45DD-A9E2-1398466D1320}">
   <ds:schemaRefs>
-    <ds:schemaRef ds:uri="http://schemas.microsoft.com/sharepoint/v3/contenttype/forms"/>
+    <ds:schemaRef ds:uri="http://schemas.microsoft.com/office/2006/metadata/properties"/>
+    <ds:schemaRef ds:uri="http://schemas.microsoft.com/office/infopath/2007/PartnerControls"/>
+    <ds:schemaRef ds:uri="f9b859e3-9a08-4a28-ae4d-19a9e6b50002"/>
+    <ds:schemaRef ds:uri="880edc66-28d9-4af9-8980-a657e22bd7a9"/>
   </ds:schemaRefs>
 </ds:datastoreItem>
 </file>
</xml_diff>